<commit_message>
Pierwsza baza i zapytanie DISTINKT+JOIN
</commit_message>
<xml_diff>
--- a/Info.docx
+++ b/Info.docx
@@ -42,7 +42,16 @@
     </w:p>
     <w:p>
       <w:r>
-        <w:t xml:space="preserve">1.Stworzyłem bazę danych SQL </w:t>
+        <w:rPr>
+          <w:b/>
+          <w:bCs/>
+          <w:sz w:val="32"/>
+          <w:szCs w:val="32"/>
+        </w:rPr>
+        <w:t>1</w:t>
+      </w:r>
+      <w:r>
+        <w:t xml:space="preserve">.Stworzyłem bazę danych SQL </w:t>
       </w:r>
       <w:proofErr w:type="spellStart"/>
       <w:r>
@@ -58,6 +67,192 @@
       <w:r>
         <w:t>o zasobach firmy i informacje o dostawcach.</w:t>
       </w:r>
+    </w:p>
+    <w:p>
+      <w:r>
+        <w:rPr>
+          <w:b/>
+          <w:bCs/>
+          <w:sz w:val="32"/>
+          <w:szCs w:val="32"/>
+        </w:rPr>
+        <w:t>2</w:t>
+      </w:r>
+      <w:r>
+        <w:t xml:space="preserve">.Utworzyłem </w:t>
+      </w:r>
+      <w:r>
+        <w:t>pierwszą relację między dwoma tabelami oraz napisałem zapy</w:t>
+      </w:r>
+      <w:r>
+        <w:t xml:space="preserve">tanie pokazujące nam listę </w:t>
+      </w:r>
+      <w:proofErr w:type="spellStart"/>
+      <w:r>
+        <w:t>SupplierName</w:t>
+      </w:r>
+      <w:proofErr w:type="spellEnd"/>
+      <w:r>
+        <w:t xml:space="preserve"> przypisaną do </w:t>
+      </w:r>
+      <w:proofErr w:type="spellStart"/>
+      <w:r>
+        <w:t>DeliveryNumber.</w:t>
+      </w:r>
+      <w:proofErr w:type="spellEnd"/>
+    </w:p>
+    <w:p>
+      <w:pPr>
+        <w:rPr>
+          <w:b/>
+          <w:bCs/>
+          <w:color w:val="538135" w:themeColor="accent6" w:themeShade="BF"/>
+        </w:rPr>
+      </w:pPr>
+      <w:r>
+        <w:rPr>
+          <w:b/>
+          <w:bCs/>
+          <w:color w:val="538135" w:themeColor="accent6" w:themeShade="BF"/>
+        </w:rPr>
+        <w:t xml:space="preserve">SELECT </w:t>
+      </w:r>
+      <w:proofErr w:type="spellStart"/>
+      <w:r>
+        <w:rPr>
+          <w:b/>
+          <w:bCs/>
+          <w:color w:val="538135" w:themeColor="accent6" w:themeShade="BF"/>
+        </w:rPr>
+        <w:t>resources.DeliveryNumber</w:t>
+      </w:r>
+      <w:proofErr w:type="spellEnd"/>
+      <w:r>
+        <w:rPr>
+          <w:b/>
+          <w:bCs/>
+          <w:color w:val="538135" w:themeColor="accent6" w:themeShade="BF"/>
+        </w:rPr>
+        <w:t xml:space="preserve">, </w:t>
+      </w:r>
+      <w:proofErr w:type="spellStart"/>
+      <w:r>
+        <w:rPr>
+          <w:b/>
+          <w:bCs/>
+          <w:color w:val="538135" w:themeColor="accent6" w:themeShade="BF"/>
+        </w:rPr>
+        <w:t>resources.SupplierID</w:t>
+      </w:r>
+      <w:proofErr w:type="spellEnd"/>
+      <w:r>
+        <w:rPr>
+          <w:b/>
+          <w:bCs/>
+          <w:color w:val="538135" w:themeColor="accent6" w:themeShade="BF"/>
+        </w:rPr>
+        <w:t xml:space="preserve">, </w:t>
+      </w:r>
+      <w:proofErr w:type="spellStart"/>
+      <w:r>
+        <w:rPr>
+          <w:b/>
+          <w:bCs/>
+          <w:color w:val="538135" w:themeColor="accent6" w:themeShade="BF"/>
+        </w:rPr>
+        <w:t>resources.Item</w:t>
+      </w:r>
+      <w:proofErr w:type="spellEnd"/>
+      <w:r>
+        <w:rPr>
+          <w:b/>
+          <w:bCs/>
+          <w:color w:val="538135" w:themeColor="accent6" w:themeShade="BF"/>
+        </w:rPr>
+        <w:t xml:space="preserve">, </w:t>
+      </w:r>
+      <w:proofErr w:type="spellStart"/>
+      <w:r>
+        <w:rPr>
+          <w:b/>
+          <w:bCs/>
+          <w:color w:val="538135" w:themeColor="accent6" w:themeShade="BF"/>
+        </w:rPr>
+        <w:t>supplierinfo.SupplierName</w:t>
+      </w:r>
+      <w:proofErr w:type="spellEnd"/>
+      <w:r>
+        <w:rPr>
+          <w:b/>
+          <w:bCs/>
+          <w:color w:val="538135" w:themeColor="accent6" w:themeShade="BF"/>
+        </w:rPr>
+        <w:t xml:space="preserve"> FROM </w:t>
+      </w:r>
+      <w:proofErr w:type="spellStart"/>
+      <w:r>
+        <w:rPr>
+          <w:b/>
+          <w:bCs/>
+          <w:color w:val="538135" w:themeColor="accent6" w:themeShade="BF"/>
+        </w:rPr>
+        <w:t>resources</w:t>
+      </w:r>
+      <w:proofErr w:type="spellEnd"/>
+      <w:r>
+        <w:rPr>
+          <w:b/>
+          <w:bCs/>
+          <w:color w:val="538135" w:themeColor="accent6" w:themeShade="BF"/>
+        </w:rPr>
+        <w:t xml:space="preserve"> INNER JOIN </w:t>
+      </w:r>
+      <w:proofErr w:type="spellStart"/>
+      <w:r>
+        <w:rPr>
+          <w:b/>
+          <w:bCs/>
+          <w:color w:val="538135" w:themeColor="accent6" w:themeShade="BF"/>
+        </w:rPr>
+        <w:t>supplierinfo</w:t>
+      </w:r>
+      <w:proofErr w:type="spellEnd"/>
+      <w:r>
+        <w:rPr>
+          <w:b/>
+          <w:bCs/>
+          <w:color w:val="538135" w:themeColor="accent6" w:themeShade="BF"/>
+        </w:rPr>
+        <w:t xml:space="preserve"> ON </w:t>
+      </w:r>
+      <w:proofErr w:type="spellStart"/>
+      <w:r>
+        <w:rPr>
+          <w:b/>
+          <w:bCs/>
+          <w:color w:val="538135" w:themeColor="accent6" w:themeShade="BF"/>
+        </w:rPr>
+        <w:t>resources.SupplierID</w:t>
+      </w:r>
+      <w:proofErr w:type="spellEnd"/>
+      <w:r>
+        <w:rPr>
+          <w:b/>
+          <w:bCs/>
+          <w:color w:val="538135" w:themeColor="accent6" w:themeShade="BF"/>
+        </w:rPr>
+        <w:t xml:space="preserve"> = </w:t>
+      </w:r>
+      <w:proofErr w:type="spellStart"/>
+      <w:r>
+        <w:rPr>
+          <w:b/>
+          <w:bCs/>
+          <w:color w:val="538135" w:themeColor="accent6" w:themeShade="BF"/>
+        </w:rPr>
+        <w:t>supplierinfo.SupplierID</w:t>
+      </w:r>
+      <w:proofErr w:type="spellEnd"/>
     </w:p>
     <w:sectPr>
       <w:pgSz w:w="11906" w:h="16838"/>

</xml_diff>

<commit_message>
New table ordersinfo and query
</commit_message>
<xml_diff>
--- a/Info.docx
+++ b/Info.docx
@@ -51,10 +51,27 @@
         <w:t>1</w:t>
       </w:r>
       <w:r>
-        <w:t xml:space="preserve">.Stworzyłem bazę danych SQL </w:t>
+        <w:t>.</w:t>
+      </w:r>
+      <w:r>
+        <w:tab/>
+      </w:r>
+      <w:r>
+        <w:t>Stworzyłem bazę danych SQL</w:t>
+      </w:r>
+      <w:r>
+        <w:rPr>
+          <w:b/>
+          <w:bCs/>
+        </w:rPr>
+        <w:t xml:space="preserve"> </w:t>
       </w:r>
       <w:proofErr w:type="spellStart"/>
       <w:r>
+        <w:rPr>
+          <w:b/>
+          <w:bCs/>
+        </w:rPr>
         <w:t>mylittlecompany</w:t>
       </w:r>
       <w:proofErr w:type="spellEnd"/>
@@ -79,7 +96,13 @@
         <w:t>2</w:t>
       </w:r>
       <w:r>
-        <w:t xml:space="preserve">.Utworzyłem </w:t>
+        <w:t>.</w:t>
+      </w:r>
+      <w:r>
+        <w:tab/>
+      </w:r>
+      <w:r>
+        <w:t xml:space="preserve">Utworzyłem </w:t>
       </w:r>
       <w:r>
         <w:t>pierwszą relację między dwoma tabelami oraz napisałem zapy</w:t>
@@ -89,6 +112,10 @@
       </w:r>
       <w:proofErr w:type="spellStart"/>
       <w:r>
+        <w:rPr>
+          <w:b/>
+          <w:bCs/>
+        </w:rPr>
         <w:t>SupplierName</w:t>
       </w:r>
       <w:proofErr w:type="spellEnd"/>
@@ -97,162 +124,603 @@
       </w:r>
       <w:proofErr w:type="spellStart"/>
       <w:r>
-        <w:t>DeliveryNumber.</w:t>
+        <w:rPr>
+          <w:b/>
+          <w:bCs/>
+        </w:rPr>
+        <w:t>DeliveryNumber</w:t>
       </w:r>
       <w:proofErr w:type="spellEnd"/>
+      <w:r>
+        <w:t>.</w:t>
+      </w:r>
     </w:p>
     <w:p>
       <w:pPr>
         <w:rPr>
+          <w:rStyle w:val="cm-punctuation"/>
+          <w:rFonts w:ascii="Courier New" w:hAnsi="Courier New" w:cs="Courier New"/>
+          <w:color w:val="444444"/>
+          <w:sz w:val="20"/>
+          <w:szCs w:val="20"/>
+          <w:shd w:val="clear" w:color="auto" w:fill="E5E5E5"/>
+        </w:rPr>
+      </w:pPr>
+      <w:hyperlink r:id="rId4" w:tgtFrame="mysql_doc" w:history="1">
+        <w:r>
+          <w:rPr>
+            <w:rStyle w:val="Hipercze"/>
+            <w:rFonts w:ascii="Courier New" w:hAnsi="Courier New" w:cs="Courier New"/>
+            <w:sz w:val="20"/>
+            <w:szCs w:val="20"/>
+            <w:shd w:val="clear" w:color="auto" w:fill="E5E5E5"/>
+          </w:rPr>
+          <w:t>SELECT</w:t>
+        </w:r>
+      </w:hyperlink>
+      <w:r>
+        <w:rPr>
+          <w:rFonts w:ascii="Courier New" w:hAnsi="Courier New" w:cs="Courier New"/>
+          <w:color w:val="444444"/>
+          <w:sz w:val="20"/>
+          <w:szCs w:val="20"/>
+          <w:shd w:val="clear" w:color="auto" w:fill="E5E5E5"/>
+        </w:rPr>
+        <w:t> resources</w:t>
+      </w:r>
+      <w:r>
+        <w:rPr>
+          <w:rStyle w:val="cm-variable-2"/>
+          <w:rFonts w:ascii="Courier New" w:hAnsi="Courier New" w:cs="Courier New"/>
+          <w:color w:val="0055AA"/>
+          <w:sz w:val="20"/>
+          <w:szCs w:val="20"/>
+          <w:shd w:val="clear" w:color="auto" w:fill="E5E5E5"/>
+        </w:rPr>
+        <w:t>.DeliveryNumber</w:t>
+      </w:r>
+      <w:r>
+        <w:rPr>
+          <w:rStyle w:val="cm-punctuation"/>
+          <w:rFonts w:ascii="Courier New" w:hAnsi="Courier New" w:cs="Courier New"/>
+          <w:color w:val="444444"/>
+          <w:sz w:val="20"/>
+          <w:szCs w:val="20"/>
+          <w:shd w:val="clear" w:color="auto" w:fill="E5E5E5"/>
+        </w:rPr>
+        <w:t>,</w:t>
+      </w:r>
+      <w:r>
+        <w:rPr>
+          <w:rFonts w:ascii="Courier New" w:hAnsi="Courier New" w:cs="Courier New"/>
+          <w:color w:val="444444"/>
+          <w:sz w:val="20"/>
+          <w:szCs w:val="20"/>
+          <w:shd w:val="clear" w:color="auto" w:fill="E5E5E5"/>
+        </w:rPr>
+        <w:t> resources</w:t>
+      </w:r>
+      <w:r>
+        <w:rPr>
+          <w:rStyle w:val="cm-variable-2"/>
+          <w:rFonts w:ascii="Courier New" w:hAnsi="Courier New" w:cs="Courier New"/>
+          <w:color w:val="0055AA"/>
+          <w:sz w:val="20"/>
+          <w:szCs w:val="20"/>
+          <w:shd w:val="clear" w:color="auto" w:fill="E5E5E5"/>
+        </w:rPr>
+        <w:t>.SupplierID</w:t>
+      </w:r>
+      <w:r>
+        <w:rPr>
+          <w:rStyle w:val="cm-punctuation"/>
+          <w:rFonts w:ascii="Courier New" w:hAnsi="Courier New" w:cs="Courier New"/>
+          <w:color w:val="444444"/>
+          <w:sz w:val="20"/>
+          <w:szCs w:val="20"/>
+          <w:shd w:val="clear" w:color="auto" w:fill="E5E5E5"/>
+        </w:rPr>
+        <w:t>,</w:t>
+      </w:r>
+      <w:r>
+        <w:rPr>
+          <w:rFonts w:ascii="Courier New" w:hAnsi="Courier New" w:cs="Courier New"/>
+          <w:color w:val="444444"/>
+          <w:sz w:val="20"/>
+          <w:szCs w:val="20"/>
+          <w:shd w:val="clear" w:color="auto" w:fill="E5E5E5"/>
+        </w:rPr>
+        <w:t> resources</w:t>
+      </w:r>
+      <w:r>
+        <w:rPr>
+          <w:rStyle w:val="cm-variable-2"/>
+          <w:rFonts w:ascii="Courier New" w:hAnsi="Courier New" w:cs="Courier New"/>
+          <w:color w:val="0055AA"/>
+          <w:sz w:val="20"/>
+          <w:szCs w:val="20"/>
+          <w:shd w:val="clear" w:color="auto" w:fill="E5E5E5"/>
+        </w:rPr>
+        <w:t>.Item</w:t>
+      </w:r>
+      <w:r>
+        <w:rPr>
+          <w:rStyle w:val="cm-punctuation"/>
+          <w:rFonts w:ascii="Courier New" w:hAnsi="Courier New" w:cs="Courier New"/>
+          <w:color w:val="444444"/>
+          <w:sz w:val="20"/>
+          <w:szCs w:val="20"/>
+          <w:shd w:val="clear" w:color="auto" w:fill="E5E5E5"/>
+        </w:rPr>
+        <w:t>,</w:t>
+      </w:r>
+      <w:r>
+        <w:rPr>
+          <w:rFonts w:ascii="Courier New" w:hAnsi="Courier New" w:cs="Courier New"/>
+          <w:color w:val="444444"/>
+          <w:sz w:val="20"/>
+          <w:szCs w:val="20"/>
+          <w:shd w:val="clear" w:color="auto" w:fill="E5E5E5"/>
+        </w:rPr>
+        <w:t> supplierinfo</w:t>
+      </w:r>
+      <w:r>
+        <w:rPr>
+          <w:rStyle w:val="cm-variable-2"/>
+          <w:rFonts w:ascii="Courier New" w:hAnsi="Courier New" w:cs="Courier New"/>
+          <w:color w:val="0055AA"/>
+          <w:sz w:val="20"/>
+          <w:szCs w:val="20"/>
+          <w:shd w:val="clear" w:color="auto" w:fill="E5E5E5"/>
+        </w:rPr>
+        <w:t>.SupplierName</w:t>
+      </w:r>
+      <w:r>
+        <w:rPr>
+          <w:rFonts w:ascii="Courier New" w:hAnsi="Courier New" w:cs="Courier New"/>
+          <w:color w:val="444444"/>
+          <w:sz w:val="20"/>
+          <w:szCs w:val="20"/>
+          <w:shd w:val="clear" w:color="auto" w:fill="E5E5E5"/>
+        </w:rPr>
+        <w:t> </w:t>
+      </w:r>
+      <w:r>
+        <w:rPr>
+          <w:rStyle w:val="cm-keyword"/>
+          <w:rFonts w:ascii="Courier New" w:hAnsi="Courier New" w:cs="Courier New"/>
+          <w:color w:val="770088"/>
+          <w:sz w:val="20"/>
+          <w:szCs w:val="20"/>
+          <w:shd w:val="clear" w:color="auto" w:fill="E5E5E5"/>
+        </w:rPr>
+        <w:t>FROM</w:t>
+      </w:r>
+      <w:r>
+        <w:rPr>
+          <w:rFonts w:ascii="Courier New" w:hAnsi="Courier New" w:cs="Courier New"/>
+          <w:color w:val="444444"/>
+          <w:sz w:val="20"/>
+          <w:szCs w:val="20"/>
+          <w:shd w:val="clear" w:color="auto" w:fill="E5E5E5"/>
+        </w:rPr>
+        <w:t> resources </w:t>
+      </w:r>
+      <w:r>
+        <w:rPr>
+          <w:rStyle w:val="cm-keyword"/>
+          <w:rFonts w:ascii="Courier New" w:hAnsi="Courier New" w:cs="Courier New"/>
+          <w:color w:val="770088"/>
+          <w:sz w:val="20"/>
+          <w:szCs w:val="20"/>
+          <w:shd w:val="clear" w:color="auto" w:fill="E5E5E5"/>
+        </w:rPr>
+        <w:t>INNER</w:t>
+      </w:r>
+      <w:r>
+        <w:rPr>
+          <w:rFonts w:ascii="Courier New" w:hAnsi="Courier New" w:cs="Courier New"/>
+          <w:color w:val="444444"/>
+          <w:sz w:val="20"/>
+          <w:szCs w:val="20"/>
+          <w:shd w:val="clear" w:color="auto" w:fill="E5E5E5"/>
+        </w:rPr>
+        <w:t> </w:t>
+      </w:r>
+      <w:r>
+        <w:rPr>
+          <w:rStyle w:val="cm-keyword"/>
+          <w:rFonts w:ascii="Courier New" w:hAnsi="Courier New" w:cs="Courier New"/>
+          <w:color w:val="770088"/>
+          <w:sz w:val="20"/>
+          <w:szCs w:val="20"/>
+          <w:shd w:val="clear" w:color="auto" w:fill="E5E5E5"/>
+        </w:rPr>
+        <w:t>JOIN</w:t>
+      </w:r>
+      <w:r>
+        <w:rPr>
+          <w:rFonts w:ascii="Courier New" w:hAnsi="Courier New" w:cs="Courier New"/>
+          <w:color w:val="444444"/>
+          <w:sz w:val="20"/>
+          <w:szCs w:val="20"/>
+          <w:shd w:val="clear" w:color="auto" w:fill="E5E5E5"/>
+        </w:rPr>
+        <w:t> supplierinfo </w:t>
+      </w:r>
+      <w:r>
+        <w:rPr>
+          <w:rStyle w:val="cm-keyword"/>
+          <w:rFonts w:ascii="Courier New" w:hAnsi="Courier New" w:cs="Courier New"/>
+          <w:color w:val="770088"/>
+          <w:sz w:val="20"/>
+          <w:szCs w:val="20"/>
+          <w:shd w:val="clear" w:color="auto" w:fill="E5E5E5"/>
+        </w:rPr>
+        <w:t>ON</w:t>
+      </w:r>
+      <w:r>
+        <w:rPr>
+          <w:rFonts w:ascii="Courier New" w:hAnsi="Courier New" w:cs="Courier New"/>
+          <w:color w:val="444444"/>
+          <w:sz w:val="20"/>
+          <w:szCs w:val="20"/>
+          <w:shd w:val="clear" w:color="auto" w:fill="E5E5E5"/>
+        </w:rPr>
+        <w:t> </w:t>
+      </w:r>
+      <w:proofErr w:type="spellStart"/>
+      <w:r>
+        <w:rPr>
+          <w:rFonts w:ascii="Courier New" w:hAnsi="Courier New" w:cs="Courier New"/>
+          <w:color w:val="444444"/>
+          <w:sz w:val="20"/>
+          <w:szCs w:val="20"/>
+          <w:shd w:val="clear" w:color="auto" w:fill="E5E5E5"/>
+        </w:rPr>
+        <w:t>resources</w:t>
+      </w:r>
+      <w:r>
+        <w:rPr>
+          <w:rStyle w:val="cm-variable-2"/>
+          <w:rFonts w:ascii="Courier New" w:hAnsi="Courier New" w:cs="Courier New"/>
+          <w:color w:val="0055AA"/>
+          <w:sz w:val="20"/>
+          <w:szCs w:val="20"/>
+          <w:shd w:val="clear" w:color="auto" w:fill="E5E5E5"/>
+        </w:rPr>
+        <w:t>.SupplierID</w:t>
+      </w:r>
+      <w:proofErr w:type="spellEnd"/>
+      <w:r>
+        <w:rPr>
+          <w:rFonts w:ascii="Courier New" w:hAnsi="Courier New" w:cs="Courier New"/>
+          <w:color w:val="444444"/>
+          <w:sz w:val="20"/>
+          <w:szCs w:val="20"/>
+          <w:shd w:val="clear" w:color="auto" w:fill="E5E5E5"/>
+        </w:rPr>
+        <w:t> </w:t>
+      </w:r>
+      <w:r>
+        <w:rPr>
+          <w:rStyle w:val="cm-operator"/>
+          <w:rFonts w:ascii="Courier New" w:hAnsi="Courier New" w:cs="Courier New"/>
+          <w:color w:val="FF00FF"/>
+          <w:sz w:val="20"/>
+          <w:szCs w:val="20"/>
+          <w:shd w:val="clear" w:color="auto" w:fill="E5E5E5"/>
+        </w:rPr>
+        <w:t>=</w:t>
+      </w:r>
+      <w:r>
+        <w:rPr>
+          <w:rFonts w:ascii="Courier New" w:hAnsi="Courier New" w:cs="Courier New"/>
+          <w:color w:val="444444"/>
+          <w:sz w:val="20"/>
+          <w:szCs w:val="20"/>
+          <w:shd w:val="clear" w:color="auto" w:fill="E5E5E5"/>
+        </w:rPr>
+        <w:t> </w:t>
+      </w:r>
+      <w:proofErr w:type="spellStart"/>
+      <w:r>
+        <w:rPr>
+          <w:rFonts w:ascii="Courier New" w:hAnsi="Courier New" w:cs="Courier New"/>
+          <w:color w:val="444444"/>
+          <w:sz w:val="20"/>
+          <w:szCs w:val="20"/>
+          <w:shd w:val="clear" w:color="auto" w:fill="E5E5E5"/>
+        </w:rPr>
+        <w:t>supplierinfo</w:t>
+      </w:r>
+      <w:r>
+        <w:rPr>
+          <w:rStyle w:val="cm-variable-2"/>
+          <w:rFonts w:ascii="Courier New" w:hAnsi="Courier New" w:cs="Courier New"/>
+          <w:color w:val="0055AA"/>
+          <w:sz w:val="20"/>
+          <w:szCs w:val="20"/>
+          <w:shd w:val="clear" w:color="auto" w:fill="E5E5E5"/>
+        </w:rPr>
+        <w:t>.SupplierID</w:t>
+      </w:r>
+      <w:proofErr w:type="spellEnd"/>
+      <w:r>
+        <w:rPr>
+          <w:rStyle w:val="cm-punctuation"/>
+          <w:rFonts w:ascii="Courier New" w:hAnsi="Courier New" w:cs="Courier New"/>
+          <w:color w:val="444444"/>
+          <w:sz w:val="20"/>
+          <w:szCs w:val="20"/>
+          <w:shd w:val="clear" w:color="auto" w:fill="E5E5E5"/>
+        </w:rPr>
+        <w:t>;</w:t>
+      </w:r>
+    </w:p>
+    <w:p>
+      <w:pPr>
+        <w:rPr>
+          <w:color w:val="000000" w:themeColor="text1"/>
+        </w:rPr>
+      </w:pPr>
+      <w:r>
+        <w:rPr>
           <w:b/>
           <w:bCs/>
-          <w:color w:val="538135" w:themeColor="accent6" w:themeShade="BF"/>
-        </w:rPr>
-      </w:pPr>
+          <w:color w:val="000000" w:themeColor="text1"/>
+          <w:sz w:val="32"/>
+          <w:szCs w:val="32"/>
+        </w:rPr>
+        <w:t>3</w:t>
+      </w:r>
       <w:r>
         <w:rPr>
           <w:b/>
           <w:bCs/>
-          <w:color w:val="538135" w:themeColor="accent6" w:themeShade="BF"/>
-        </w:rPr>
-        <w:t xml:space="preserve">SELECT </w:t>
-      </w:r>
-      <w:proofErr w:type="spellStart"/>
+          <w:color w:val="000000" w:themeColor="text1"/>
+        </w:rPr>
+        <w:t>.</w:t>
+      </w:r>
       <w:r>
         <w:rPr>
           <w:b/>
           <w:bCs/>
-          <w:color w:val="538135" w:themeColor="accent6" w:themeShade="BF"/>
-        </w:rPr>
-        <w:t>resources.DeliveryNumber</w:t>
-      </w:r>
-      <w:proofErr w:type="spellEnd"/>
+          <w:color w:val="000000" w:themeColor="text1"/>
+        </w:rPr>
+        <w:tab/>
+      </w:r>
+      <w:r>
+        <w:rPr>
+          <w:color w:val="000000" w:themeColor="text1"/>
+        </w:rPr>
+        <w:t>Stworzyłem nową tabelę</w:t>
+      </w:r>
       <w:r>
         <w:rPr>
           <w:b/>
           <w:bCs/>
-          <w:color w:val="538135" w:themeColor="accent6" w:themeShade="BF"/>
-        </w:rPr>
-        <w:t xml:space="preserve">, </w:t>
+          <w:color w:val="000000" w:themeColor="text1"/>
+        </w:rPr>
+        <w:t xml:space="preserve"> </w:t>
       </w:r>
       <w:proofErr w:type="spellStart"/>
       <w:r>
         <w:rPr>
           <w:b/>
           <w:bCs/>
-          <w:color w:val="538135" w:themeColor="accent6" w:themeShade="BF"/>
-        </w:rPr>
-        <w:t>resources.SupplierID</w:t>
+          <w:color w:val="000000" w:themeColor="text1"/>
+        </w:rPr>
+        <w:t>ordersinfo</w:t>
       </w:r>
       <w:proofErr w:type="spellEnd"/>
       <w:r>
         <w:rPr>
-          <w:b/>
-          <w:bCs/>
-          <w:color w:val="538135" w:themeColor="accent6" w:themeShade="BF"/>
-        </w:rPr>
-        <w:t xml:space="preserve">, </w:t>
-      </w:r>
-      <w:proofErr w:type="spellStart"/>
-      <w:r>
-        <w:rPr>
-          <w:b/>
-          <w:bCs/>
-          <w:color w:val="538135" w:themeColor="accent6" w:themeShade="BF"/>
-        </w:rPr>
-        <w:t>resources.Item</w:t>
-      </w:r>
-      <w:proofErr w:type="spellEnd"/>
-      <w:r>
-        <w:rPr>
-          <w:b/>
-          <w:bCs/>
-          <w:color w:val="538135" w:themeColor="accent6" w:themeShade="BF"/>
-        </w:rPr>
-        <w:t xml:space="preserve">, </w:t>
-      </w:r>
-      <w:proofErr w:type="spellStart"/>
-      <w:r>
-        <w:rPr>
-          <w:b/>
-          <w:bCs/>
-          <w:color w:val="538135" w:themeColor="accent6" w:themeShade="BF"/>
-        </w:rPr>
-        <w:t>supplierinfo.SupplierName</w:t>
-      </w:r>
-      <w:proofErr w:type="spellEnd"/>
-      <w:r>
-        <w:rPr>
-          <w:b/>
-          <w:bCs/>
-          <w:color w:val="538135" w:themeColor="accent6" w:themeShade="BF"/>
-        </w:rPr>
-        <w:t xml:space="preserve"> FROM </w:t>
-      </w:r>
-      <w:proofErr w:type="spellStart"/>
-      <w:r>
-        <w:rPr>
-          <w:b/>
-          <w:bCs/>
-          <w:color w:val="538135" w:themeColor="accent6" w:themeShade="BF"/>
-        </w:rPr>
-        <w:t>resources</w:t>
-      </w:r>
-      <w:proofErr w:type="spellEnd"/>
-      <w:r>
-        <w:rPr>
-          <w:b/>
-          <w:bCs/>
-          <w:color w:val="538135" w:themeColor="accent6" w:themeShade="BF"/>
-        </w:rPr>
-        <w:t xml:space="preserve"> INNER JOIN </w:t>
-      </w:r>
-      <w:proofErr w:type="spellStart"/>
-      <w:r>
-        <w:rPr>
-          <w:b/>
-          <w:bCs/>
-          <w:color w:val="538135" w:themeColor="accent6" w:themeShade="BF"/>
-        </w:rPr>
-        <w:t>supplierinfo</w:t>
-      </w:r>
-      <w:proofErr w:type="spellEnd"/>
-      <w:r>
-        <w:rPr>
-          <w:b/>
-          <w:bCs/>
-          <w:color w:val="538135" w:themeColor="accent6" w:themeShade="BF"/>
-        </w:rPr>
-        <w:t xml:space="preserve"> ON </w:t>
-      </w:r>
-      <w:proofErr w:type="spellStart"/>
-      <w:r>
-        <w:rPr>
-          <w:b/>
-          <w:bCs/>
-          <w:color w:val="538135" w:themeColor="accent6" w:themeShade="BF"/>
-        </w:rPr>
-        <w:t>resources.SupplierID</w:t>
-      </w:r>
-      <w:proofErr w:type="spellEnd"/>
-      <w:r>
-        <w:rPr>
-          <w:b/>
-          <w:bCs/>
-          <w:color w:val="538135" w:themeColor="accent6" w:themeShade="BF"/>
-        </w:rPr>
-        <w:t xml:space="preserve"> = </w:t>
-      </w:r>
-      <w:proofErr w:type="spellStart"/>
-      <w:r>
-        <w:rPr>
-          <w:b/>
-          <w:bCs/>
-          <w:color w:val="538135" w:themeColor="accent6" w:themeShade="BF"/>
-        </w:rPr>
-        <w:t>supplierinfo.SupplierID</w:t>
-      </w:r>
-      <w:proofErr w:type="spellEnd"/>
+          <w:color w:val="000000" w:themeColor="text1"/>
+        </w:rPr>
+        <w:t xml:space="preserve"> </w:t>
+      </w:r>
+      <w:r>
+        <w:rPr>
+          <w:color w:val="000000" w:themeColor="text1"/>
+        </w:rPr>
+        <w:t>oraz zapytanie informujące nas o wartości zamówień nie zakończony</w:t>
+      </w:r>
+      <w:r>
+        <w:rPr>
+          <w:color w:val="000000" w:themeColor="text1"/>
+        </w:rPr>
+        <w:t>ch.</w:t>
+      </w:r>
+    </w:p>
+    <w:p>
+      <w:pPr>
+        <w:rPr>
+          <w:color w:val="000000" w:themeColor="text1"/>
+        </w:rPr>
+      </w:pPr>
+      <w:hyperlink r:id="rId5" w:tgtFrame="mysql_doc" w:history="1">
+        <w:r>
+          <w:rPr>
+            <w:rStyle w:val="Hipercze"/>
+            <w:rFonts w:ascii="Courier New" w:hAnsi="Courier New" w:cs="Courier New"/>
+            <w:sz w:val="20"/>
+            <w:szCs w:val="20"/>
+            <w:shd w:val="clear" w:color="auto" w:fill="E5E5E5"/>
+          </w:rPr>
+          <w:t>SELECT</w:t>
+        </w:r>
+      </w:hyperlink>
+      <w:r>
+        <w:rPr>
+          <w:rFonts w:ascii="Courier New" w:hAnsi="Courier New" w:cs="Courier New"/>
+          <w:color w:val="444444"/>
+          <w:sz w:val="20"/>
+          <w:szCs w:val="20"/>
+          <w:shd w:val="clear" w:color="auto" w:fill="E5E5E5"/>
+        </w:rPr>
+        <w:t> </w:t>
+      </w:r>
+      <w:hyperlink r:id="rId6" w:tgtFrame="mysql_doc" w:history="1">
+        <w:r>
+          <w:rPr>
+            <w:rStyle w:val="Hipercze"/>
+            <w:rFonts w:ascii="Courier New" w:hAnsi="Courier New" w:cs="Courier New"/>
+            <w:sz w:val="20"/>
+            <w:szCs w:val="20"/>
+            <w:shd w:val="clear" w:color="auto" w:fill="E5E5E5"/>
+          </w:rPr>
+          <w:t>SUM</w:t>
+        </w:r>
+      </w:hyperlink>
+      <w:r>
+        <w:rPr>
+          <w:rStyle w:val="cm-bracket"/>
+          <w:rFonts w:ascii="Courier New" w:hAnsi="Courier New" w:cs="Courier New"/>
+          <w:color w:val="999977"/>
+          <w:sz w:val="20"/>
+          <w:szCs w:val="20"/>
+          <w:shd w:val="clear" w:color="auto" w:fill="E5E5E5"/>
+        </w:rPr>
+        <w:t>(</w:t>
+      </w:r>
+      <w:r>
+        <w:rPr>
+          <w:rFonts w:ascii="Courier New" w:hAnsi="Courier New" w:cs="Courier New"/>
+          <w:color w:val="444444"/>
+          <w:sz w:val="20"/>
+          <w:szCs w:val="20"/>
+          <w:shd w:val="clear" w:color="auto" w:fill="E5E5E5"/>
+        </w:rPr>
+        <w:t>ValuePLN</w:t>
+      </w:r>
+      <w:r>
+        <w:rPr>
+          <w:rStyle w:val="cm-bracket"/>
+          <w:rFonts w:ascii="Courier New" w:hAnsi="Courier New" w:cs="Courier New"/>
+          <w:color w:val="999977"/>
+          <w:sz w:val="20"/>
+          <w:szCs w:val="20"/>
+          <w:shd w:val="clear" w:color="auto" w:fill="E5E5E5"/>
+        </w:rPr>
+        <w:t>)</w:t>
+      </w:r>
+      <w:r>
+        <w:rPr>
+          <w:rFonts w:ascii="Courier New" w:hAnsi="Courier New" w:cs="Courier New"/>
+          <w:color w:val="444444"/>
+          <w:sz w:val="20"/>
+          <w:szCs w:val="20"/>
+          <w:shd w:val="clear" w:color="auto" w:fill="E5E5E5"/>
+        </w:rPr>
+        <w:t> </w:t>
+      </w:r>
+      <w:r>
+        <w:rPr>
+          <w:rStyle w:val="cm-keyword"/>
+          <w:rFonts w:ascii="Courier New" w:hAnsi="Courier New" w:cs="Courier New"/>
+          <w:color w:val="770088"/>
+          <w:sz w:val="20"/>
+          <w:szCs w:val="20"/>
+          <w:shd w:val="clear" w:color="auto" w:fill="E5E5E5"/>
+        </w:rPr>
+        <w:t>AS</w:t>
+      </w:r>
+      <w:r>
+        <w:rPr>
+          <w:rFonts w:ascii="Courier New" w:hAnsi="Courier New" w:cs="Courier New"/>
+          <w:color w:val="444444"/>
+          <w:sz w:val="20"/>
+          <w:szCs w:val="20"/>
+          <w:shd w:val="clear" w:color="auto" w:fill="E5E5E5"/>
+        </w:rPr>
+        <w:t> OrderValue </w:t>
+      </w:r>
+      <w:r>
+        <w:rPr>
+          <w:rStyle w:val="cm-keyword"/>
+          <w:rFonts w:ascii="Courier New" w:hAnsi="Courier New" w:cs="Courier New"/>
+          <w:color w:val="770088"/>
+          <w:sz w:val="20"/>
+          <w:szCs w:val="20"/>
+          <w:shd w:val="clear" w:color="auto" w:fill="E5E5E5"/>
+        </w:rPr>
+        <w:t>FROM</w:t>
+      </w:r>
+      <w:r>
+        <w:rPr>
+          <w:rFonts w:ascii="Courier New" w:hAnsi="Courier New" w:cs="Courier New"/>
+          <w:color w:val="444444"/>
+          <w:sz w:val="20"/>
+          <w:szCs w:val="20"/>
+          <w:shd w:val="clear" w:color="auto" w:fill="E5E5E5"/>
+        </w:rPr>
+        <w:t> ordersinfo </w:t>
+      </w:r>
+      <w:r>
+        <w:rPr>
+          <w:rStyle w:val="cm-keyword"/>
+          <w:rFonts w:ascii="Courier New" w:hAnsi="Courier New" w:cs="Courier New"/>
+          <w:color w:val="770088"/>
+          <w:sz w:val="20"/>
+          <w:szCs w:val="20"/>
+          <w:shd w:val="clear" w:color="auto" w:fill="E5E5E5"/>
+        </w:rPr>
+        <w:t>WHERE</w:t>
+      </w:r>
+      <w:r>
+        <w:rPr>
+          <w:rFonts w:ascii="Courier New" w:hAnsi="Courier New" w:cs="Courier New"/>
+          <w:color w:val="444444"/>
+          <w:sz w:val="20"/>
+          <w:szCs w:val="20"/>
+          <w:shd w:val="clear" w:color="auto" w:fill="E5E5E5"/>
+        </w:rPr>
+        <w:t> Completed </w:t>
+      </w:r>
+      <w:r>
+        <w:rPr>
+          <w:rStyle w:val="cm-operator"/>
+          <w:rFonts w:ascii="Courier New" w:hAnsi="Courier New" w:cs="Courier New"/>
+          <w:color w:val="FF00FF"/>
+          <w:sz w:val="20"/>
+          <w:szCs w:val="20"/>
+          <w:shd w:val="clear" w:color="auto" w:fill="E5E5E5"/>
+        </w:rPr>
+        <w:t>=</w:t>
+      </w:r>
+      <w:r>
+        <w:rPr>
+          <w:rFonts w:ascii="Courier New" w:hAnsi="Courier New" w:cs="Courier New"/>
+          <w:color w:val="444444"/>
+          <w:sz w:val="20"/>
+          <w:szCs w:val="20"/>
+          <w:shd w:val="clear" w:color="auto" w:fill="E5E5E5"/>
+        </w:rPr>
+        <w:t> </w:t>
+      </w:r>
+      <w:r>
+        <w:rPr>
+          <w:rStyle w:val="cm-string"/>
+          <w:rFonts w:ascii="Courier New" w:hAnsi="Courier New" w:cs="Courier New"/>
+          <w:color w:val="AA1111"/>
+          <w:sz w:val="20"/>
+          <w:szCs w:val="20"/>
+          <w:shd w:val="clear" w:color="auto" w:fill="E5E5E5"/>
+        </w:rPr>
+        <w:t>'No'</w:t>
+      </w:r>
+      <w:r>
+        <w:rPr>
+          <w:rStyle w:val="cm-punctuation"/>
+          <w:rFonts w:ascii="Courier New" w:hAnsi="Courier New" w:cs="Courier New"/>
+          <w:color w:val="444444"/>
+          <w:sz w:val="20"/>
+          <w:szCs w:val="20"/>
+          <w:shd w:val="clear" w:color="auto" w:fill="E5E5E5"/>
+        </w:rPr>
+        <w:t>;</w:t>
+      </w:r>
     </w:p>
     <w:sectPr>
       <w:pgSz w:w="11906" w:h="16838"/>
@@ -690,6 +1158,48 @@
     <w:semiHidden/>
     <w:unhideWhenUsed/>
   </w:style>
+  <w:style w:type="character" w:customStyle="1" w:styleId="cm-keyword">
+    <w:name w:val="cm-keyword"/>
+    <w:basedOn w:val="Domylnaczcionkaakapitu"/>
+    <w:rsid w:val="00F202BA"/>
+  </w:style>
+  <w:style w:type="character" w:styleId="Hipercze">
+    <w:name w:val="Hyperlink"/>
+    <w:basedOn w:val="Domylnaczcionkaakapitu"/>
+    <w:uiPriority w:val="99"/>
+    <w:semiHidden/>
+    <w:unhideWhenUsed/>
+    <w:rsid w:val="00F202BA"/>
+    <w:rPr>
+      <w:color w:val="0000FF"/>
+      <w:u w:val="single"/>
+    </w:rPr>
+  </w:style>
+  <w:style w:type="character" w:customStyle="1" w:styleId="cm-bracket">
+    <w:name w:val="cm-bracket"/>
+    <w:basedOn w:val="Domylnaczcionkaakapitu"/>
+    <w:rsid w:val="00F202BA"/>
+  </w:style>
+  <w:style w:type="character" w:customStyle="1" w:styleId="cm-operator">
+    <w:name w:val="cm-operator"/>
+    <w:basedOn w:val="Domylnaczcionkaakapitu"/>
+    <w:rsid w:val="00F202BA"/>
+  </w:style>
+  <w:style w:type="character" w:customStyle="1" w:styleId="cm-string">
+    <w:name w:val="cm-string"/>
+    <w:basedOn w:val="Domylnaczcionkaakapitu"/>
+    <w:rsid w:val="00F202BA"/>
+  </w:style>
+  <w:style w:type="character" w:customStyle="1" w:styleId="cm-punctuation">
+    <w:name w:val="cm-punctuation"/>
+    <w:basedOn w:val="Domylnaczcionkaakapitu"/>
+    <w:rsid w:val="00F202BA"/>
+  </w:style>
+  <w:style w:type="character" w:customStyle="1" w:styleId="cm-variable-2">
+    <w:name w:val="cm-variable-2"/>
+    <w:basedOn w:val="Domylnaczcionkaakapitu"/>
+    <w:rsid w:val="00D06CA8"/>
+  </w:style>
 </w:styles>
 </file>
 

</xml_diff>

<commit_message>
New table and query
</commit_message>
<xml_diff>
--- a/Info.docx
+++ b/Info.docx
@@ -138,322 +138,124 @@
     <w:p>
       <w:pPr>
         <w:rPr>
-          <w:rStyle w:val="cm-punctuation"/>
-          <w:rFonts w:ascii="Courier New" w:hAnsi="Courier New" w:cs="Courier New"/>
-          <w:color w:val="444444"/>
-          <w:sz w:val="20"/>
-          <w:szCs w:val="20"/>
-          <w:shd w:val="clear" w:color="auto" w:fill="E5E5E5"/>
+          <w:color w:val="538135" w:themeColor="accent6" w:themeShade="BF"/>
         </w:rPr>
       </w:pPr>
-      <w:hyperlink r:id="rId4" w:tgtFrame="mysql_doc" w:history="1">
-        <w:r>
-          <w:rPr>
-            <w:rStyle w:val="Hipercze"/>
-            <w:rFonts w:ascii="Courier New" w:hAnsi="Courier New" w:cs="Courier New"/>
-            <w:sz w:val="20"/>
-            <w:szCs w:val="20"/>
-            <w:shd w:val="clear" w:color="auto" w:fill="E5E5E5"/>
-          </w:rPr>
-          <w:t>SELECT</w:t>
-        </w:r>
-      </w:hyperlink>
-      <w:r>
-        <w:rPr>
-          <w:rFonts w:ascii="Courier New" w:hAnsi="Courier New" w:cs="Courier New"/>
-          <w:color w:val="444444"/>
-          <w:sz w:val="20"/>
-          <w:szCs w:val="20"/>
-          <w:shd w:val="clear" w:color="auto" w:fill="E5E5E5"/>
-        </w:rPr>
-        <w:t> resources</w:t>
-      </w:r>
-      <w:r>
-        <w:rPr>
-          <w:rStyle w:val="cm-variable-2"/>
-          <w:rFonts w:ascii="Courier New" w:hAnsi="Courier New" w:cs="Courier New"/>
-          <w:color w:val="0055AA"/>
-          <w:sz w:val="20"/>
-          <w:szCs w:val="20"/>
-          <w:shd w:val="clear" w:color="auto" w:fill="E5E5E5"/>
-        </w:rPr>
-        <w:t>.DeliveryNumber</w:t>
-      </w:r>
-      <w:r>
-        <w:rPr>
-          <w:rStyle w:val="cm-punctuation"/>
-          <w:rFonts w:ascii="Courier New" w:hAnsi="Courier New" w:cs="Courier New"/>
-          <w:color w:val="444444"/>
-          <w:sz w:val="20"/>
-          <w:szCs w:val="20"/>
-          <w:shd w:val="clear" w:color="auto" w:fill="E5E5E5"/>
-        </w:rPr>
-        <w:t>,</w:t>
-      </w:r>
-      <w:r>
-        <w:rPr>
-          <w:rFonts w:ascii="Courier New" w:hAnsi="Courier New" w:cs="Courier New"/>
-          <w:color w:val="444444"/>
-          <w:sz w:val="20"/>
-          <w:szCs w:val="20"/>
-          <w:shd w:val="clear" w:color="auto" w:fill="E5E5E5"/>
-        </w:rPr>
-        <w:t> resources</w:t>
-      </w:r>
-      <w:r>
-        <w:rPr>
-          <w:rStyle w:val="cm-variable-2"/>
-          <w:rFonts w:ascii="Courier New" w:hAnsi="Courier New" w:cs="Courier New"/>
-          <w:color w:val="0055AA"/>
-          <w:sz w:val="20"/>
-          <w:szCs w:val="20"/>
-          <w:shd w:val="clear" w:color="auto" w:fill="E5E5E5"/>
-        </w:rPr>
-        <w:t>.SupplierID</w:t>
-      </w:r>
-      <w:r>
-        <w:rPr>
-          <w:rStyle w:val="cm-punctuation"/>
-          <w:rFonts w:ascii="Courier New" w:hAnsi="Courier New" w:cs="Courier New"/>
-          <w:color w:val="444444"/>
-          <w:sz w:val="20"/>
-          <w:szCs w:val="20"/>
-          <w:shd w:val="clear" w:color="auto" w:fill="E5E5E5"/>
-        </w:rPr>
-        <w:t>,</w:t>
-      </w:r>
-      <w:r>
-        <w:rPr>
-          <w:rFonts w:ascii="Courier New" w:hAnsi="Courier New" w:cs="Courier New"/>
-          <w:color w:val="444444"/>
-          <w:sz w:val="20"/>
-          <w:szCs w:val="20"/>
-          <w:shd w:val="clear" w:color="auto" w:fill="E5E5E5"/>
-        </w:rPr>
-        <w:t> resources</w:t>
-      </w:r>
-      <w:r>
-        <w:rPr>
-          <w:rStyle w:val="cm-variable-2"/>
-          <w:rFonts w:ascii="Courier New" w:hAnsi="Courier New" w:cs="Courier New"/>
-          <w:color w:val="0055AA"/>
-          <w:sz w:val="20"/>
-          <w:szCs w:val="20"/>
-          <w:shd w:val="clear" w:color="auto" w:fill="E5E5E5"/>
-        </w:rPr>
-        <w:t>.Item</w:t>
-      </w:r>
-      <w:r>
-        <w:rPr>
-          <w:rStyle w:val="cm-punctuation"/>
-          <w:rFonts w:ascii="Courier New" w:hAnsi="Courier New" w:cs="Courier New"/>
-          <w:color w:val="444444"/>
-          <w:sz w:val="20"/>
-          <w:szCs w:val="20"/>
-          <w:shd w:val="clear" w:color="auto" w:fill="E5E5E5"/>
-        </w:rPr>
-        <w:t>,</w:t>
-      </w:r>
-      <w:r>
-        <w:rPr>
-          <w:rFonts w:ascii="Courier New" w:hAnsi="Courier New" w:cs="Courier New"/>
-          <w:color w:val="444444"/>
-          <w:sz w:val="20"/>
-          <w:szCs w:val="20"/>
-          <w:shd w:val="clear" w:color="auto" w:fill="E5E5E5"/>
-        </w:rPr>
-        <w:t> supplierinfo</w:t>
-      </w:r>
-      <w:r>
-        <w:rPr>
-          <w:rStyle w:val="cm-variable-2"/>
-          <w:rFonts w:ascii="Courier New" w:hAnsi="Courier New" w:cs="Courier New"/>
-          <w:color w:val="0055AA"/>
-          <w:sz w:val="20"/>
-          <w:szCs w:val="20"/>
-          <w:shd w:val="clear" w:color="auto" w:fill="E5E5E5"/>
-        </w:rPr>
-        <w:t>.SupplierName</w:t>
-      </w:r>
-      <w:r>
-        <w:rPr>
-          <w:rFonts w:ascii="Courier New" w:hAnsi="Courier New" w:cs="Courier New"/>
-          <w:color w:val="444444"/>
-          <w:sz w:val="20"/>
-          <w:szCs w:val="20"/>
-          <w:shd w:val="clear" w:color="auto" w:fill="E5E5E5"/>
-        </w:rPr>
-        <w:t> </w:t>
-      </w:r>
-      <w:r>
-        <w:rPr>
-          <w:rStyle w:val="cm-keyword"/>
-          <w:rFonts w:ascii="Courier New" w:hAnsi="Courier New" w:cs="Courier New"/>
-          <w:color w:val="770088"/>
-          <w:sz w:val="20"/>
-          <w:szCs w:val="20"/>
-          <w:shd w:val="clear" w:color="auto" w:fill="E5E5E5"/>
-        </w:rPr>
-        <w:t>FROM</w:t>
-      </w:r>
-      <w:r>
-        <w:rPr>
-          <w:rFonts w:ascii="Courier New" w:hAnsi="Courier New" w:cs="Courier New"/>
-          <w:color w:val="444444"/>
-          <w:sz w:val="20"/>
-          <w:szCs w:val="20"/>
-          <w:shd w:val="clear" w:color="auto" w:fill="E5E5E5"/>
-        </w:rPr>
-        <w:t> resources </w:t>
-      </w:r>
-      <w:r>
-        <w:rPr>
-          <w:rStyle w:val="cm-keyword"/>
-          <w:rFonts w:ascii="Courier New" w:hAnsi="Courier New" w:cs="Courier New"/>
-          <w:color w:val="770088"/>
-          <w:sz w:val="20"/>
-          <w:szCs w:val="20"/>
-          <w:shd w:val="clear" w:color="auto" w:fill="E5E5E5"/>
-        </w:rPr>
-        <w:t>INNER</w:t>
-      </w:r>
-      <w:r>
-        <w:rPr>
-          <w:rFonts w:ascii="Courier New" w:hAnsi="Courier New" w:cs="Courier New"/>
-          <w:color w:val="444444"/>
-          <w:sz w:val="20"/>
-          <w:szCs w:val="20"/>
-          <w:shd w:val="clear" w:color="auto" w:fill="E5E5E5"/>
-        </w:rPr>
-        <w:t> </w:t>
-      </w:r>
-      <w:r>
-        <w:rPr>
-          <w:rStyle w:val="cm-keyword"/>
-          <w:rFonts w:ascii="Courier New" w:hAnsi="Courier New" w:cs="Courier New"/>
-          <w:color w:val="770088"/>
-          <w:sz w:val="20"/>
-          <w:szCs w:val="20"/>
-          <w:shd w:val="clear" w:color="auto" w:fill="E5E5E5"/>
-        </w:rPr>
-        <w:t>JOIN</w:t>
-      </w:r>
-      <w:r>
-        <w:rPr>
-          <w:rFonts w:ascii="Courier New" w:hAnsi="Courier New" w:cs="Courier New"/>
-          <w:color w:val="444444"/>
-          <w:sz w:val="20"/>
-          <w:szCs w:val="20"/>
-          <w:shd w:val="clear" w:color="auto" w:fill="E5E5E5"/>
-        </w:rPr>
-        <w:t> supplierinfo </w:t>
-      </w:r>
-      <w:r>
-        <w:rPr>
-          <w:rStyle w:val="cm-keyword"/>
-          <w:rFonts w:ascii="Courier New" w:hAnsi="Courier New" w:cs="Courier New"/>
-          <w:color w:val="770088"/>
-          <w:sz w:val="20"/>
-          <w:szCs w:val="20"/>
-          <w:shd w:val="clear" w:color="auto" w:fill="E5E5E5"/>
-        </w:rPr>
-        <w:t>ON</w:t>
-      </w:r>
-      <w:r>
-        <w:rPr>
-          <w:rFonts w:ascii="Courier New" w:hAnsi="Courier New" w:cs="Courier New"/>
-          <w:color w:val="444444"/>
-          <w:sz w:val="20"/>
-          <w:szCs w:val="20"/>
-          <w:shd w:val="clear" w:color="auto" w:fill="E5E5E5"/>
-        </w:rPr>
-        <w:t> </w:t>
-      </w:r>
-      <w:proofErr w:type="spellStart"/>
-      <w:r>
-        <w:rPr>
-          <w:rFonts w:ascii="Courier New" w:hAnsi="Courier New" w:cs="Courier New"/>
-          <w:color w:val="444444"/>
-          <w:sz w:val="20"/>
-          <w:szCs w:val="20"/>
-          <w:shd w:val="clear" w:color="auto" w:fill="E5E5E5"/>
+      <w:r>
+        <w:rPr>
+          <w:color w:val="538135" w:themeColor="accent6" w:themeShade="BF"/>
+        </w:rPr>
+        <w:t xml:space="preserve">SELECT </w:t>
+      </w:r>
+      <w:proofErr w:type="spellStart"/>
+      <w:r>
+        <w:rPr>
+          <w:color w:val="538135" w:themeColor="accent6" w:themeShade="BF"/>
+        </w:rPr>
+        <w:t>resources.DeliveryNumber</w:t>
+      </w:r>
+      <w:proofErr w:type="spellEnd"/>
+      <w:r>
+        <w:rPr>
+          <w:color w:val="538135" w:themeColor="accent6" w:themeShade="BF"/>
+        </w:rPr>
+        <w:t xml:space="preserve">, </w:t>
+      </w:r>
+      <w:proofErr w:type="spellStart"/>
+      <w:r>
+        <w:rPr>
+          <w:color w:val="538135" w:themeColor="accent6" w:themeShade="BF"/>
+        </w:rPr>
+        <w:t>resources.SupplierID</w:t>
+      </w:r>
+      <w:proofErr w:type="spellEnd"/>
+      <w:r>
+        <w:rPr>
+          <w:color w:val="538135" w:themeColor="accent6" w:themeShade="BF"/>
+        </w:rPr>
+        <w:t xml:space="preserve">, </w:t>
+      </w:r>
+      <w:proofErr w:type="spellStart"/>
+      <w:r>
+        <w:rPr>
+          <w:color w:val="538135" w:themeColor="accent6" w:themeShade="BF"/>
+        </w:rPr>
+        <w:t>resources.Item</w:t>
+      </w:r>
+      <w:proofErr w:type="spellEnd"/>
+      <w:r>
+        <w:rPr>
+          <w:color w:val="538135" w:themeColor="accent6" w:themeShade="BF"/>
+        </w:rPr>
+        <w:t xml:space="preserve">, </w:t>
+      </w:r>
+      <w:proofErr w:type="spellStart"/>
+      <w:r>
+        <w:rPr>
+          <w:color w:val="538135" w:themeColor="accent6" w:themeShade="BF"/>
+        </w:rPr>
+        <w:t>supplierinfo.SupplierName</w:t>
+      </w:r>
+      <w:proofErr w:type="spellEnd"/>
+      <w:r>
+        <w:rPr>
+          <w:color w:val="538135" w:themeColor="accent6" w:themeShade="BF"/>
+        </w:rPr>
+        <w:t xml:space="preserve"> FROM </w:t>
+      </w:r>
+      <w:proofErr w:type="spellStart"/>
+      <w:r>
+        <w:rPr>
+          <w:color w:val="538135" w:themeColor="accent6" w:themeShade="BF"/>
         </w:rPr>
         <w:t>resources</w:t>
       </w:r>
-      <w:r>
-        <w:rPr>
-          <w:rStyle w:val="cm-variable-2"/>
-          <w:rFonts w:ascii="Courier New" w:hAnsi="Courier New" w:cs="Courier New"/>
-          <w:color w:val="0055AA"/>
-          <w:sz w:val="20"/>
-          <w:szCs w:val="20"/>
-          <w:shd w:val="clear" w:color="auto" w:fill="E5E5E5"/>
-        </w:rPr>
-        <w:t>.SupplierID</w:t>
-      </w:r>
-      <w:proofErr w:type="spellEnd"/>
-      <w:r>
-        <w:rPr>
-          <w:rFonts w:ascii="Courier New" w:hAnsi="Courier New" w:cs="Courier New"/>
-          <w:color w:val="444444"/>
-          <w:sz w:val="20"/>
-          <w:szCs w:val="20"/>
-          <w:shd w:val="clear" w:color="auto" w:fill="E5E5E5"/>
-        </w:rPr>
-        <w:t> </w:t>
-      </w:r>
-      <w:r>
-        <w:rPr>
-          <w:rStyle w:val="cm-operator"/>
-          <w:rFonts w:ascii="Courier New" w:hAnsi="Courier New" w:cs="Courier New"/>
-          <w:color w:val="FF00FF"/>
-          <w:sz w:val="20"/>
-          <w:szCs w:val="20"/>
-          <w:shd w:val="clear" w:color="auto" w:fill="E5E5E5"/>
-        </w:rPr>
-        <w:t>=</w:t>
-      </w:r>
-      <w:r>
-        <w:rPr>
-          <w:rFonts w:ascii="Courier New" w:hAnsi="Courier New" w:cs="Courier New"/>
-          <w:color w:val="444444"/>
-          <w:sz w:val="20"/>
-          <w:szCs w:val="20"/>
-          <w:shd w:val="clear" w:color="auto" w:fill="E5E5E5"/>
-        </w:rPr>
-        <w:t> </w:t>
-      </w:r>
-      <w:proofErr w:type="spellStart"/>
-      <w:r>
-        <w:rPr>
-          <w:rFonts w:ascii="Courier New" w:hAnsi="Courier New" w:cs="Courier New"/>
-          <w:color w:val="444444"/>
-          <w:sz w:val="20"/>
-          <w:szCs w:val="20"/>
-          <w:shd w:val="clear" w:color="auto" w:fill="E5E5E5"/>
+      <w:proofErr w:type="spellEnd"/>
+      <w:r>
+        <w:rPr>
+          <w:color w:val="538135" w:themeColor="accent6" w:themeShade="BF"/>
+        </w:rPr>
+        <w:t xml:space="preserve"> INNER JOIN </w:t>
+      </w:r>
+      <w:proofErr w:type="spellStart"/>
+      <w:r>
+        <w:rPr>
+          <w:color w:val="538135" w:themeColor="accent6" w:themeShade="BF"/>
         </w:rPr>
         <w:t>supplierinfo</w:t>
       </w:r>
-      <w:r>
-        <w:rPr>
-          <w:rStyle w:val="cm-variable-2"/>
-          <w:rFonts w:ascii="Courier New" w:hAnsi="Courier New" w:cs="Courier New"/>
-          <w:color w:val="0055AA"/>
-          <w:sz w:val="20"/>
-          <w:szCs w:val="20"/>
-          <w:shd w:val="clear" w:color="auto" w:fill="E5E5E5"/>
-        </w:rPr>
-        <w:t>.SupplierID</w:t>
-      </w:r>
-      <w:proofErr w:type="spellEnd"/>
-      <w:r>
-        <w:rPr>
-          <w:rStyle w:val="cm-punctuation"/>
-          <w:rFonts w:ascii="Courier New" w:hAnsi="Courier New" w:cs="Courier New"/>
-          <w:color w:val="444444"/>
-          <w:sz w:val="20"/>
-          <w:szCs w:val="20"/>
-          <w:shd w:val="clear" w:color="auto" w:fill="E5E5E5"/>
+      <w:proofErr w:type="spellEnd"/>
+      <w:r>
+        <w:rPr>
+          <w:color w:val="538135" w:themeColor="accent6" w:themeShade="BF"/>
+        </w:rPr>
+        <w:t xml:space="preserve"> ON </w:t>
+      </w:r>
+      <w:proofErr w:type="spellStart"/>
+      <w:r>
+        <w:rPr>
+          <w:color w:val="538135" w:themeColor="accent6" w:themeShade="BF"/>
+        </w:rPr>
+        <w:t>resources.SupplierID</w:t>
+      </w:r>
+      <w:proofErr w:type="spellEnd"/>
+      <w:r>
+        <w:rPr>
+          <w:color w:val="538135" w:themeColor="accent6" w:themeShade="BF"/>
+        </w:rPr>
+        <w:t xml:space="preserve"> = </w:t>
+      </w:r>
+      <w:proofErr w:type="spellStart"/>
+      <w:r>
+        <w:rPr>
+          <w:color w:val="538135" w:themeColor="accent6" w:themeShade="BF"/>
+        </w:rPr>
+        <w:t>supplierinfo.SupplierID</w:t>
+      </w:r>
+      <w:proofErr w:type="spellEnd"/>
+      <w:r>
+        <w:rPr>
+          <w:color w:val="538135" w:themeColor="accent6" w:themeShade="BF"/>
         </w:rPr>
         <w:t>;</w:t>
       </w:r>
@@ -536,190 +338,70 @@
     <w:p>
       <w:pPr>
         <w:rPr>
-          <w:color w:val="000000" w:themeColor="text1"/>
+          <w:color w:val="538135" w:themeColor="accent6" w:themeShade="BF"/>
         </w:rPr>
       </w:pPr>
-      <w:hyperlink r:id="rId5" w:tgtFrame="mysql_doc" w:history="1">
-        <w:r>
-          <w:rPr>
-            <w:rStyle w:val="Hipercze"/>
-            <w:rFonts w:ascii="Courier New" w:hAnsi="Courier New" w:cs="Courier New"/>
-            <w:sz w:val="20"/>
-            <w:szCs w:val="20"/>
-            <w:shd w:val="clear" w:color="auto" w:fill="E5E5E5"/>
-          </w:rPr>
-          <w:t>SELECT</w:t>
-        </w:r>
-      </w:hyperlink>
-      <w:r>
-        <w:rPr>
-          <w:rFonts w:ascii="Courier New" w:hAnsi="Courier New" w:cs="Courier New"/>
-          <w:color w:val="444444"/>
-          <w:sz w:val="20"/>
-          <w:szCs w:val="20"/>
-          <w:shd w:val="clear" w:color="auto" w:fill="E5E5E5"/>
-        </w:rPr>
-        <w:t> </w:t>
-      </w:r>
-      <w:hyperlink r:id="rId6" w:tgtFrame="mysql_doc" w:history="1">
-        <w:r>
-          <w:rPr>
-            <w:rStyle w:val="Hipercze"/>
-            <w:rFonts w:ascii="Courier New" w:hAnsi="Courier New" w:cs="Courier New"/>
-            <w:sz w:val="20"/>
-            <w:szCs w:val="20"/>
-            <w:shd w:val="clear" w:color="auto" w:fill="E5E5E5"/>
-          </w:rPr>
-          <w:t>SUM</w:t>
-        </w:r>
-      </w:hyperlink>
-      <w:r>
-        <w:rPr>
-          <w:rStyle w:val="cm-bracket"/>
-          <w:rFonts w:ascii="Courier New" w:hAnsi="Courier New" w:cs="Courier New"/>
-          <w:color w:val="999977"/>
-          <w:sz w:val="20"/>
-          <w:szCs w:val="20"/>
-          <w:shd w:val="clear" w:color="auto" w:fill="E5E5E5"/>
-        </w:rPr>
-        <w:t>(</w:t>
-      </w:r>
-      <w:r>
-        <w:rPr>
-          <w:rFonts w:ascii="Courier New" w:hAnsi="Courier New" w:cs="Courier New"/>
-          <w:color w:val="444444"/>
-          <w:sz w:val="20"/>
-          <w:szCs w:val="20"/>
-          <w:shd w:val="clear" w:color="auto" w:fill="E5E5E5"/>
+      <w:r>
+        <w:rPr>
+          <w:color w:val="538135" w:themeColor="accent6" w:themeShade="BF"/>
+        </w:rPr>
+        <w:t>SELECT SUM(</w:t>
+      </w:r>
+      <w:proofErr w:type="spellStart"/>
+      <w:r>
+        <w:rPr>
+          <w:color w:val="538135" w:themeColor="accent6" w:themeShade="BF"/>
         </w:rPr>
         <w:t>ValuePLN</w:t>
       </w:r>
-      <w:r>
-        <w:rPr>
-          <w:rStyle w:val="cm-bracket"/>
-          <w:rFonts w:ascii="Courier New" w:hAnsi="Courier New" w:cs="Courier New"/>
-          <w:color w:val="999977"/>
-          <w:sz w:val="20"/>
-          <w:szCs w:val="20"/>
-          <w:shd w:val="clear" w:color="auto" w:fill="E5E5E5"/>
-        </w:rPr>
-        <w:t>)</w:t>
-      </w:r>
-      <w:r>
-        <w:rPr>
-          <w:rFonts w:ascii="Courier New" w:hAnsi="Courier New" w:cs="Courier New"/>
-          <w:color w:val="444444"/>
-          <w:sz w:val="20"/>
-          <w:szCs w:val="20"/>
-          <w:shd w:val="clear" w:color="auto" w:fill="E5E5E5"/>
-        </w:rPr>
-        <w:t> </w:t>
-      </w:r>
-      <w:r>
-        <w:rPr>
-          <w:rStyle w:val="cm-keyword"/>
-          <w:rFonts w:ascii="Courier New" w:hAnsi="Courier New" w:cs="Courier New"/>
-          <w:color w:val="770088"/>
-          <w:sz w:val="20"/>
-          <w:szCs w:val="20"/>
-          <w:shd w:val="clear" w:color="auto" w:fill="E5E5E5"/>
-        </w:rPr>
-        <w:t>AS</w:t>
-      </w:r>
-      <w:r>
-        <w:rPr>
-          <w:rFonts w:ascii="Courier New" w:hAnsi="Courier New" w:cs="Courier New"/>
-          <w:color w:val="444444"/>
-          <w:sz w:val="20"/>
-          <w:szCs w:val="20"/>
-          <w:shd w:val="clear" w:color="auto" w:fill="E5E5E5"/>
-        </w:rPr>
-        <w:t> OrderValue </w:t>
-      </w:r>
-      <w:r>
-        <w:rPr>
-          <w:rStyle w:val="cm-keyword"/>
-          <w:rFonts w:ascii="Courier New" w:hAnsi="Courier New" w:cs="Courier New"/>
-          <w:color w:val="770088"/>
-          <w:sz w:val="20"/>
-          <w:szCs w:val="20"/>
-          <w:shd w:val="clear" w:color="auto" w:fill="E5E5E5"/>
-        </w:rPr>
-        <w:t>FROM</w:t>
-      </w:r>
-      <w:r>
-        <w:rPr>
-          <w:rFonts w:ascii="Courier New" w:hAnsi="Courier New" w:cs="Courier New"/>
-          <w:color w:val="444444"/>
-          <w:sz w:val="20"/>
-          <w:szCs w:val="20"/>
-          <w:shd w:val="clear" w:color="auto" w:fill="E5E5E5"/>
-        </w:rPr>
-        <w:t> ordersinfo </w:t>
-      </w:r>
-      <w:r>
-        <w:rPr>
-          <w:rStyle w:val="cm-keyword"/>
-          <w:rFonts w:ascii="Courier New" w:hAnsi="Courier New" w:cs="Courier New"/>
-          <w:color w:val="770088"/>
-          <w:sz w:val="20"/>
-          <w:szCs w:val="20"/>
-          <w:shd w:val="clear" w:color="auto" w:fill="E5E5E5"/>
-        </w:rPr>
-        <w:t>WHERE</w:t>
-      </w:r>
-      <w:r>
-        <w:rPr>
-          <w:rFonts w:ascii="Courier New" w:hAnsi="Courier New" w:cs="Courier New"/>
-          <w:color w:val="444444"/>
-          <w:sz w:val="20"/>
-          <w:szCs w:val="20"/>
-          <w:shd w:val="clear" w:color="auto" w:fill="E5E5E5"/>
-        </w:rPr>
-        <w:t> Completed </w:t>
-      </w:r>
-      <w:r>
-        <w:rPr>
-          <w:rStyle w:val="cm-operator"/>
-          <w:rFonts w:ascii="Courier New" w:hAnsi="Courier New" w:cs="Courier New"/>
-          <w:color w:val="FF00FF"/>
-          <w:sz w:val="20"/>
-          <w:szCs w:val="20"/>
-          <w:shd w:val="clear" w:color="auto" w:fill="E5E5E5"/>
-        </w:rPr>
-        <w:t>=</w:t>
-      </w:r>
-      <w:r>
-        <w:rPr>
-          <w:rFonts w:ascii="Courier New" w:hAnsi="Courier New" w:cs="Courier New"/>
-          <w:color w:val="444444"/>
-          <w:sz w:val="20"/>
-          <w:szCs w:val="20"/>
-          <w:shd w:val="clear" w:color="auto" w:fill="E5E5E5"/>
-        </w:rPr>
-        <w:t> </w:t>
-      </w:r>
-      <w:r>
-        <w:rPr>
-          <w:rStyle w:val="cm-string"/>
-          <w:rFonts w:ascii="Courier New" w:hAnsi="Courier New" w:cs="Courier New"/>
-          <w:color w:val="AA1111"/>
-          <w:sz w:val="20"/>
-          <w:szCs w:val="20"/>
-          <w:shd w:val="clear" w:color="auto" w:fill="E5E5E5"/>
-        </w:rPr>
-        <w:t>'No'</w:t>
-      </w:r>
-      <w:r>
-        <w:rPr>
-          <w:rStyle w:val="cm-punctuation"/>
-          <w:rFonts w:ascii="Courier New" w:hAnsi="Courier New" w:cs="Courier New"/>
-          <w:color w:val="444444"/>
-          <w:sz w:val="20"/>
-          <w:szCs w:val="20"/>
-          <w:shd w:val="clear" w:color="auto" w:fill="E5E5E5"/>
-        </w:rPr>
-        <w:t>;</w:t>
+      <w:proofErr w:type="spellEnd"/>
+      <w:r>
+        <w:rPr>
+          <w:color w:val="538135" w:themeColor="accent6" w:themeShade="BF"/>
+        </w:rPr>
+        <w:t xml:space="preserve">) AS </w:t>
+      </w:r>
+      <w:proofErr w:type="spellStart"/>
+      <w:r>
+        <w:rPr>
+          <w:color w:val="538135" w:themeColor="accent6" w:themeShade="BF"/>
+        </w:rPr>
+        <w:t>OrderValue</w:t>
+      </w:r>
+      <w:proofErr w:type="spellEnd"/>
+      <w:r>
+        <w:rPr>
+          <w:color w:val="538135" w:themeColor="accent6" w:themeShade="BF"/>
+        </w:rPr>
+        <w:t xml:space="preserve"> FROM </w:t>
+      </w:r>
+      <w:proofErr w:type="spellStart"/>
+      <w:r>
+        <w:rPr>
+          <w:color w:val="538135" w:themeColor="accent6" w:themeShade="BF"/>
+        </w:rPr>
+        <w:t>ordersinfo</w:t>
+      </w:r>
+      <w:proofErr w:type="spellEnd"/>
+      <w:r>
+        <w:rPr>
+          <w:color w:val="538135" w:themeColor="accent6" w:themeShade="BF"/>
+        </w:rPr>
+        <w:t xml:space="preserve"> WHERE </w:t>
+      </w:r>
+      <w:proofErr w:type="spellStart"/>
+      <w:r>
+        <w:rPr>
+          <w:color w:val="538135" w:themeColor="accent6" w:themeShade="BF"/>
+        </w:rPr>
+        <w:t>Completed</w:t>
+      </w:r>
+      <w:proofErr w:type="spellEnd"/>
+      <w:r>
+        <w:rPr>
+          <w:color w:val="538135" w:themeColor="accent6" w:themeShade="BF"/>
+        </w:rPr>
+        <w:t xml:space="preserve"> = 'No';</w:t>
       </w:r>
     </w:p>
     <w:sectPr>

</xml_diff>